<commit_message>
Updated assign forces file to use marker data as a guide
</commit_message>
<xml_diff>
--- a/EMG_ifExist.docx
+++ b/EMG_ifExist.docx
@@ -2267,58 +2267,54 @@
         <w:rPr>
           <w:sz w:val="40"/>
         </w:rPr>
-        <w:sectPr>
-          <w:pgSz w:w="11900" w:h="16840"/>
-          <w:pgMar w:top="1440" w:right="1440" w:bottom="1440" w:left="1440" w:header="708" w:footer="708" w:gutter="0"/>
-          <w:cols w:space="708"/>
-          <w:docGrid w:linePitch="360"/>
-        </w:sectPr>
       </w:pPr>
-      <w:r>
-        <w:rPr>
-          <w:sz w:val="40"/>
-          <w:highlight w:val="green"/>
-        </w:rPr>
-        <w:t>Th</w:t>
-      </w:r>
-      <w:r>
-        <w:rPr>
-          <w:sz w:val="40"/>
-          <w:highlight w:val="green"/>
-        </w:rPr>
-        <w:t>e</w:t>
-      </w:r>
-      <w:r>
-        <w:rPr>
-          <w:sz w:val="40"/>
-          <w:highlight w:val="green"/>
-        </w:rPr>
-        <w:t xml:space="preserve"> </w:t>
-      </w:r>
-      <w:r>
-        <w:rPr>
-          <w:sz w:val="40"/>
-          <w:highlight w:val="green"/>
-        </w:rPr>
-        <w:t>EMG that were measured directly into c3d need to h</w:t>
-      </w:r>
-      <w:bookmarkStart w:id="0" w:name="_GoBack"/>
-      <w:bookmarkEnd w:id="0"/>
-      <w:r>
-        <w:rPr>
-          <w:sz w:val="40"/>
-          <w:highlight w:val="green"/>
-        </w:rPr>
-        <w:t>ave a notch filter applied to remove hum noise.</w:t>
-      </w:r>
-      <w:r>
+    </w:p>
+    <w:p>
+      <w:pPr>
         <w:rPr>
           <w:sz w:val="40"/>
         </w:rPr>
-        <w:t xml:space="preserve"> </w:t>
-      </w:r>
+      </w:pPr>
     </w:p>
-    <w:p/>
+    <w:p>
+      <w:pPr>
+        <w:rPr>
+          <w:sz w:val="40"/>
+        </w:rPr>
+      </w:pPr>
+    </w:p>
+    <w:p>
+      <w:pPr>
+        <w:rPr>
+          <w:sz w:val="40"/>
+        </w:rPr>
+      </w:pPr>
+    </w:p>
+    <w:p>
+      <w:pPr>
+        <w:rPr>
+          <w:sz w:val="40"/>
+        </w:rPr>
+      </w:pPr>
+    </w:p>
+    <w:p>
+      <w:pPr>
+        <w:rPr>
+          <w:sz w:val="40"/>
+        </w:rPr>
+      </w:pPr>
+    </w:p>
+    <w:p>
+      <w:pPr>
+        <w:rPr>
+          <w:sz w:val="40"/>
+        </w:rPr>
+      </w:pPr>
+    </w:p>
+    <w:p>
+      <w:bookmarkStart w:id="0" w:name="_GoBack"/>
+      <w:bookmarkEnd w:id="0"/>
+    </w:p>
     <w:tbl>
       <w:tblPr>
         <w:tblStyle w:val="TableGrid"/>
@@ -2347,6 +2343,7 @@
           </w:tcPr>
           <w:p>
             <w:r>
+              <w:lastRenderedPageBreak/>
               <w:t>P3</w:t>
             </w:r>
           </w:p>
@@ -14723,10 +14720,7 @@
           <w:p>
             <w:r>
               <w:lastRenderedPageBreak/>
-              <w:t>P1</w:t>
-            </w:r>
-            <w:r>
-              <w:t>4</w:t>
+              <w:t>P14</w:t>
             </w:r>
           </w:p>
         </w:tc>
@@ -25083,7 +25077,7 @@
     </w:rPrDefault>
     <w:pPrDefault/>
   </w:docDefaults>
-  <w:latentStyles w:defLockedState="0" w:defUIPriority="99" w:defSemiHidden="0" w:defUnhideWhenUsed="0" w:defQFormat="0" w:count="380">
+  <w:latentStyles w:defLockedState="0" w:defUIPriority="99" w:defSemiHidden="0" w:defUnhideWhenUsed="0" w:defQFormat="0" w:count="382">
     <w:lsdException w:name="Normal" w:uiPriority="0" w:qFormat="1"/>
     <w:lsdException w:name="heading 1" w:uiPriority="9" w:qFormat="1"/>
     <w:lsdException w:name="heading 2" w:semiHidden="1" w:uiPriority="9" w:unhideWhenUsed="1" w:qFormat="1"/>
@@ -25189,7 +25183,6 @@
     <w:lsdException w:name="HTML Sample" w:semiHidden="1" w:unhideWhenUsed="1"/>
     <w:lsdException w:name="HTML Typewriter" w:semiHidden="1" w:unhideWhenUsed="1"/>
     <w:lsdException w:name="HTML Variable" w:semiHidden="1" w:unhideWhenUsed="1"/>
-    <w:lsdException w:name="Normal Table" w:semiHidden="1" w:unhideWhenUsed="1"/>
     <w:lsdException w:name="annotation subject" w:semiHidden="1" w:unhideWhenUsed="1"/>
     <w:lsdException w:name="No List" w:semiHidden="1" w:unhideWhenUsed="1"/>
     <w:lsdException w:name="Outline List 1" w:semiHidden="1" w:unhideWhenUsed="1"/>
@@ -25235,11 +25228,9 @@
     <w:lsdException w:name="Table Subtle 1" w:semiHidden="1" w:unhideWhenUsed="1"/>
     <w:lsdException w:name="Table Subtle 2" w:semiHidden="1" w:unhideWhenUsed="1"/>
     <w:lsdException w:name="Table Web 1" w:semiHidden="1" w:unhideWhenUsed="1"/>
-    <w:lsdException w:name="Table Web 2" w:semiHidden="1" w:unhideWhenUsed="1"/>
     <w:lsdException w:name="Table Web 3" w:semiHidden="1" w:unhideWhenUsed="1"/>
     <w:lsdException w:name="Balloon Text" w:semiHidden="1" w:unhideWhenUsed="1"/>
     <w:lsdException w:name="Table Grid" w:uiPriority="39"/>
-    <w:lsdException w:name="Table Theme" w:semiHidden="1" w:unhideWhenUsed="1"/>
     <w:lsdException w:name="Note Level 1" w:semiHidden="1" w:unhideWhenUsed="1"/>
     <w:lsdException w:name="Note Level 2" w:semiHidden="1" w:unhideWhenUsed="1"/>
     <w:lsdException w:name="Note Level 3" w:semiHidden="1" w:unhideWhenUsed="1"/>
@@ -25464,6 +25455,8 @@
     <w:lsdException w:name="List Table 5 Dark Accent 6" w:uiPriority="50"/>
     <w:lsdException w:name="List Table 6 Colorful Accent 6" w:uiPriority="51"/>
     <w:lsdException w:name="List Table 7 Colorful Accent 6" w:uiPriority="52"/>
+    <w:lsdException w:name="Mention" w:semiHidden="1" w:unhideWhenUsed="1"/>
+    <w:lsdException w:name="Smart Hyperlink" w:semiHidden="1" w:unhideWhenUsed="1"/>
   </w:latentStyles>
   <w:style w:type="paragraph" w:default="1" w:styleId="Normal">
     <w:name w:val="Normal"/>

</xml_diff>